<commit_message>
Update Leave Card 5/22/2023 1:34 PM
</commit_message>
<xml_diff>
--- a/SHARED FOLDER/LEAVE CERTIFICATION/NO ADMINISTRATIVE CERTIFICATE.docx
+++ b/SHARED FOLDER/LEAVE CERTIFICATION/NO ADMINISTRATIVE CERTIFICATE.docx
@@ -332,7 +332,7 @@
           <w:szCs w:val="28"/>
           <w14:ligatures w14:val="none"/>
         </w:rPr>
-        <w:t>WILMA BAYAS</w:t>
+        <w:t>MA. CARMELA D. ARELLANO</w:t>
       </w:r>
       <w:r>
         <w:rPr>
@@ -399,7 +399,7 @@
           <w:szCs w:val="28"/>
           <w14:ligatures w14:val="none"/>
         </w:rPr>
-        <w:t>City Civil Registrar</w:t>
+        <w:t>Casual Medical Technologist</w:t>
       </w:r>
       <w:r>
         <w:rPr>
@@ -511,7 +511,7 @@
           <w:szCs w:val="28"/>
           <w14:ligatures w14:val="none"/>
         </w:rPr>
-        <w:t>City Civil Registrar Office</w:t>
+        <w:t>Ospital ng Tagaytay</w:t>
       </w:r>
       <w:r>
         <w:rPr>
@@ -641,7 +641,7 @@
           <w:szCs w:val="28"/>
           <w14:ligatures w14:val="none"/>
         </w:rPr>
-        <w:t>March 01, 1984</w:t>
+        <w:t>April 03, 2017</w:t>
       </w:r>
       <w:r>
         <w:rPr>
@@ -778,7 +778,7 @@
           <w:szCs w:val="28"/>
           <w14:ligatures w14:val="none"/>
         </w:rPr>
-        <w:t>her optional retirement</w:t>
+        <w:t>her resignation</w:t>
       </w:r>
       <w:r>
         <w:rPr>
@@ -833,7 +833,7 @@
           <w:szCs w:val="28"/>
           <w14:ligatures w14:val="none"/>
         </w:rPr>
-        <w:t>August 31, 2009</w:t>
+        <w:t>February 01, 2022</w:t>
       </w:r>
       <w:r>
         <w:rPr>
@@ -913,16 +913,18 @@
           <w:szCs w:val="28"/>
           <w14:ligatures w14:val="none"/>
         </w:rPr>
-        <w:t xml:space="preserve">ertification is issued this </w:t>
-      </w:r>
-      <w:r>
-        <w:rPr>
-          <w:rFonts w:ascii="Times New Roman" w:hAnsi="Times New Roman" w:cs="Times New Roman"/>
-          <w:sz w:val="28"/>
-          <w:szCs w:val="24"/>
-        </w:rPr>
-        <w:t>31</w:t>
-      </w:r>
+        <w:t>ertification is issued this</w:t>
+      </w:r>
+      <w:r>
+        <w:rPr>
+          <w:rFonts w:ascii="Times New Roman" w:hAnsi="Times New Roman" w:cs="Times New Roman"/>
+          <w:sz w:val="28"/>
+          <w:szCs w:val="28"/>
+          <w14:ligatures w14:val="none"/>
+        </w:rPr>
+        <w:t xml:space="preserve"> 18</w:t>
+      </w:r>
+      <w:proofErr w:type="gramStart"/>
       <w:r>
         <w:rPr>
           <w:rFonts w:ascii="Times New Roman" w:hAnsi="Times New Roman" w:cs="Times New Roman"/>
@@ -930,7 +932,7 @@
           <w:szCs w:val="24"/>
           <w:vertAlign w:val="superscript"/>
         </w:rPr>
-        <w:t>st</w:t>
+        <w:t>th</w:t>
       </w:r>
       <w:r>
         <w:rPr>
@@ -968,7 +970,17 @@
           <w:szCs w:val="28"/>
           <w14:ligatures w14:val="none"/>
         </w:rPr>
-        <w:t>ay of</w:t>
+        <w:t>ay</w:t>
+      </w:r>
+      <w:proofErr w:type="gramEnd"/>
+      <w:r>
+        <w:rPr>
+          <w:rFonts w:ascii="Times New Roman" w:hAnsi="Times New Roman" w:cs="Times New Roman"/>
+          <w:sz w:val="28"/>
+          <w:szCs w:val="28"/>
+          <w14:ligatures w14:val="none"/>
+        </w:rPr>
+        <w:t xml:space="preserve"> of</w:t>
       </w:r>
       <w:r>
         <w:rPr>
@@ -1010,7 +1022,7 @@
           <w:sz w:val="28"/>
           <w:szCs w:val="24"/>
         </w:rPr>
-        <w:t>December</w:t>
+        <w:t>May</w:t>
       </w:r>
       <w:r>
         <w:rPr>
@@ -1059,7 +1071,7 @@
           <w:sz w:val="28"/>
           <w:szCs w:val="24"/>
         </w:rPr>
-        <w:t>2022</w:t>
+        <w:t>2023</w:t>
       </w:r>
       <w:r>
         <w:rPr>
@@ -1184,7 +1196,33 @@
           <w:u w:val="single"/>
           <w14:ligatures w14:val="none"/>
         </w:rPr>
-        <w:t>HON. ABRAHAM  N. TOLENTINO</w:t>
+        <w:t xml:space="preserve">HON. </w:t>
+      </w:r>
+      <w:proofErr w:type="gramStart"/>
+      <w:r>
+        <w:rPr>
+          <w:rFonts w:ascii="Times New Roman" w:hAnsi="Times New Roman" w:cs="Times New Roman"/>
+          <w:b/>
+          <w:bCs/>
+          <w:sz w:val="28"/>
+          <w:szCs w:val="28"/>
+          <w:u w:val="single"/>
+          <w14:ligatures w14:val="none"/>
+        </w:rPr>
+        <w:t>ABRAHAM  N.</w:t>
+      </w:r>
+      <w:proofErr w:type="gramEnd"/>
+      <w:r>
+        <w:rPr>
+          <w:rFonts w:ascii="Times New Roman" w:hAnsi="Times New Roman" w:cs="Times New Roman"/>
+          <w:b/>
+          <w:bCs/>
+          <w:sz w:val="28"/>
+          <w:szCs w:val="28"/>
+          <w:u w:val="single"/>
+          <w14:ligatures w14:val="none"/>
+        </w:rPr>
+        <w:t xml:space="preserve"> TOLENTINO</w:t>
       </w:r>
     </w:p>
     <w:p>
@@ -1549,7 +1587,7 @@
           <w:szCs w:val="28"/>
           <w14:ligatures w14:val="none"/>
         </w:rPr>
-        <w:t>WILMA BAYAS</w:t>
+        <w:t>MA. CARMELA D. ARELLANO</w:t>
       </w:r>
       <w:r>
         <w:rPr>
@@ -1616,7 +1654,7 @@
           <w:szCs w:val="28"/>
           <w14:ligatures w14:val="none"/>
         </w:rPr>
-        <w:t>City Civil Registrar</w:t>
+        <w:t>Casual Medical Technologist</w:t>
       </w:r>
       <w:r>
         <w:rPr>
@@ -1710,7 +1748,7 @@
           <w:szCs w:val="28"/>
           <w14:ligatures w14:val="none"/>
         </w:rPr>
-        <w:t>City Civil Registrar Office</w:t>
+        <w:t>Ospital ng Tagaytay</w:t>
       </w:r>
       <w:r>
         <w:rPr>
@@ -1840,7 +1878,7 @@
           <w:szCs w:val="28"/>
           <w14:ligatures w14:val="none"/>
         </w:rPr>
-        <w:t>March 01, 1984</w:t>
+        <w:t>April 03, 2017</w:t>
       </w:r>
       <w:r>
         <w:rPr>
@@ -1950,7 +1988,7 @@
           <w:szCs w:val="28"/>
           <w14:ligatures w14:val="none"/>
         </w:rPr>
-        <w:t>her optional retirement</w:t>
+        <w:t>her resignation</w:t>
       </w:r>
       <w:r>
         <w:rPr>
@@ -2005,7 +2043,7 @@
           <w:szCs w:val="28"/>
           <w14:ligatures w14:val="none"/>
         </w:rPr>
-        <w:t>August 31, 2009</w:t>
+        <w:t>February 01, 2022</w:t>
       </w:r>
       <w:r>
         <w:rPr>
@@ -2116,7 +2154,7 @@
           <w:sz w:val="28"/>
           <w:szCs w:val="24"/>
         </w:rPr>
-        <w:t>22</w:t>
+        <w:t>18</w:t>
       </w:r>
       <w:r>
         <w:rPr>
@@ -2126,7 +2164,6 @@
         </w:rPr>
         <w:fldChar w:fldCharType="end"/>
       </w:r>
-      <w:proofErr w:type="spellStart"/>
       <w:r>
         <w:rPr>
           <w:rFonts w:ascii="Times New Roman" w:hAnsi="Times New Roman" w:cs="Times New Roman"/>
@@ -2137,7 +2174,6 @@
         </w:rPr>
         <w:t>th</w:t>
       </w:r>
-      <w:proofErr w:type="spellEnd"/>
       <w:r>
         <w:rPr>
           <w:rFonts w:ascii="Times New Roman" w:hAnsi="Times New Roman" w:cs="Times New Roman"/>
@@ -2198,7 +2234,7 @@
           <w:sz w:val="28"/>
           <w:szCs w:val="24"/>
         </w:rPr>
-        <w:t>December</w:t>
+        <w:t>May</w:t>
       </w:r>
       <w:r>
         <w:rPr>
@@ -2247,7 +2283,7 @@
           <w:sz w:val="28"/>
           <w:szCs w:val="24"/>
         </w:rPr>
-        <w:t>2022</w:t>
+        <w:t>2023</w:t>
       </w:r>
       <w:r>
         <w:rPr>
@@ -5477,6 +5513,7 @@
     <w:lsdException w:name="HTML Sample" w:semiHidden="1" w:unhideWhenUsed="1"/>
     <w:lsdException w:name="HTML Typewriter" w:semiHidden="1" w:unhideWhenUsed="1"/>
     <w:lsdException w:name="HTML Variable" w:semiHidden="1" w:unhideWhenUsed="1"/>
+    <w:lsdException w:name="Normal Table" w:semiHidden="1" w:unhideWhenUsed="1"/>
     <w:lsdException w:name="annotation subject" w:semiHidden="1" w:unhideWhenUsed="1"/>
     <w:lsdException w:name="No List" w:semiHidden="1" w:unhideWhenUsed="1"/>
     <w:lsdException w:name="Outline List 1" w:semiHidden="1" w:unhideWhenUsed="1"/>
@@ -5519,8 +5556,11 @@
     <w:lsdException w:name="Table Contemporary" w:semiHidden="1" w:unhideWhenUsed="1"/>
     <w:lsdException w:name="Table Elegant" w:semiHidden="1" w:unhideWhenUsed="1"/>
     <w:lsdException w:name="Table Professional" w:semiHidden="1" w:unhideWhenUsed="1"/>
+    <w:lsdException w:name="Table Subtle 1" w:semiHidden="1" w:unhideWhenUsed="1"/>
     <w:lsdException w:name="Table Subtle 2" w:semiHidden="1" w:unhideWhenUsed="1"/>
     <w:lsdException w:name="Table Web 1" w:semiHidden="1" w:unhideWhenUsed="1"/>
+    <w:lsdException w:name="Table Web 2" w:semiHidden="1" w:unhideWhenUsed="1"/>
+    <w:lsdException w:name="Table Web 3" w:semiHidden="1" w:unhideWhenUsed="1"/>
     <w:lsdException w:name="Balloon Text" w:semiHidden="1" w:unhideWhenUsed="1"/>
     <w:lsdException w:name="Table Grid" w:uiPriority="39"/>
     <w:lsdException w:name="Table Theme" w:semiHidden="1" w:unhideWhenUsed="1"/>

</xml_diff>